<commit_message>
Added  to Table Relations - Exercise
</commit_message>
<xml_diff>
--- a/MySQL/Enquiries.docx
+++ b/MySQL/Enquiries.docx
@@ -12,12 +12,10 @@
         <w:t xml:space="preserve">SELECT * FROM </w:t>
       </w:r>
       <w:proofErr w:type="spellStart"/>
-      <w:proofErr w:type="gramStart"/>
       <w:r>
         <w:t>gamebar.employees</w:t>
       </w:r>
       <w:proofErr w:type="spellEnd"/>
-      <w:proofErr w:type="gramEnd"/>
       <w:r>
         <w:t>;</w:t>
       </w:r>
@@ -42,17 +40,87 @@
         <w:t xml:space="preserve"> * FROM </w:t>
       </w:r>
       <w:proofErr w:type="spellStart"/>
-      <w:proofErr w:type="gramStart"/>
       <w:r>
         <w:t>gamebar.employees</w:t>
       </w:r>
       <w:proofErr w:type="spellEnd"/>
-      <w:proofErr w:type="gramEnd"/>
       <w:r>
         <w:t xml:space="preserve"> WHERE(ID  = 2)</w:t>
       </w:r>
       <w:r>
         <w:t>;</w:t>
+      </w:r>
+    </w:p>
+    <w:p>
+      <w:pPr>
+        <w:tabs>
+          <w:tab w:val="left" w:pos="1517"/>
+        </w:tabs>
+      </w:pPr>
+    </w:p>
+    <w:p>
+      <w:pPr>
+        <w:tabs>
+          <w:tab w:val="left" w:pos="1517"/>
+        </w:tabs>
+      </w:pPr>
+      <w:r>
+        <w:t xml:space="preserve">INSERT INTO manufacturers(name, </w:t>
+      </w:r>
+      <w:proofErr w:type="spellStart"/>
+      <w:r>
+        <w:t>established_on</w:t>
+      </w:r>
+      <w:proofErr w:type="spellEnd"/>
+      <w:r>
+        <w:t>) VALUE</w:t>
+      </w:r>
+    </w:p>
+    <w:p>
+      <w:pPr>
+        <w:tabs>
+          <w:tab w:val="left" w:pos="1517"/>
+        </w:tabs>
+      </w:pPr>
+      <w:r>
+        <w:t>('BMW', '1916-03-01'),</w:t>
+      </w:r>
+    </w:p>
+    <w:p>
+      <w:pPr>
+        <w:tabs>
+          <w:tab w:val="left" w:pos="1517"/>
+        </w:tabs>
+      </w:pPr>
+      <w:r>
+        <w:t>('Tesla', '2003-01-01'),</w:t>
+      </w:r>
+    </w:p>
+    <w:p>
+      <w:pPr>
+        <w:tabs>
+          <w:tab w:val="left" w:pos="1517"/>
+        </w:tabs>
+      </w:pPr>
+      <w:r>
+        <w:t>('Lada', '1966-05-01');</w:t>
+      </w:r>
+    </w:p>
+    <w:p>
+      <w:pPr>
+        <w:tabs>
+          <w:tab w:val="left" w:pos="1517"/>
+        </w:tabs>
+      </w:pPr>
+    </w:p>
+    <w:p>
+      <w:pPr>
+        <w:tabs>
+          <w:tab w:val="left" w:pos="1517"/>
+        </w:tabs>
+      </w:pPr>
+      <w:r>
+        <w:t>SELECT * FROM manufacturers;</w:t>
       </w:r>
     </w:p>
     <w:sectPr>

</xml_diff>